<commit_message>
Added IllegalArgumentException to print3NSequence as per Eck p154. Check for this in main commented out to test.
</commit_message>
<xml_diff>
--- a/Unit 4 Examples/MathSequences/COMP268_MathSequences_MyProgramProfile.docx
+++ b/Unit 4 Examples/MathSequences/COMP268_MathSequences_MyProgramProfile.docx
@@ -1402,6 +1402,216 @@
     </w:p>
     <w:p>
       <w:pPr>
+        <w:pStyle w:val="Heading2"/>
+      </w:pPr>
+      <w:r>
+        <w:t>[Version 1.2]</w:t>
+      </w:r>
+      <w:r>
+        <w:t xml:space="preserve"> Added </w:t>
+      </w:r>
+      <w:proofErr w:type="spellStart"/>
+      <w:r>
+        <w:t>IllegalArgumentException</w:t>
+      </w:r>
+      <w:proofErr w:type="spellEnd"/>
+      <w:r>
+        <w:t xml:space="preserve"> to </w:t>
+      </w:r>
+      <w:r>
+        <w:t>print3NSequence</w:t>
+      </w:r>
+      <w:bookmarkStart w:id="2" w:name="_GoBack"/>
+      <w:bookmarkEnd w:id="2"/>
+    </w:p>
+    <w:p>
+      <w:pPr>
+        <w:pStyle w:val="Code"/>
+        <w:rPr>
+          <w:sz w:val="16"/>
+        </w:rPr>
+      </w:pPr>
+      <w:r>
+        <w:rPr>
+          <w:sz w:val="16"/>
+        </w:rPr>
+        <w:t>This program will print out 3N+1 sequences</w:t>
+      </w:r>
+    </w:p>
+    <w:p>
+      <w:pPr>
+        <w:pStyle w:val="Code"/>
+        <w:rPr>
+          <w:sz w:val="16"/>
+        </w:rPr>
+      </w:pPr>
+      <w:r>
+        <w:rPr>
+          <w:sz w:val="16"/>
+        </w:rPr>
+        <w:t>for starting values that you specify.</w:t>
+      </w:r>
+    </w:p>
+    <w:p>
+      <w:pPr>
+        <w:pStyle w:val="Code"/>
+        <w:rPr>
+          <w:sz w:val="16"/>
+        </w:rPr>
+      </w:pPr>
+    </w:p>
+    <w:p>
+      <w:pPr>
+        <w:pStyle w:val="Code"/>
+        <w:rPr>
+          <w:sz w:val="16"/>
+        </w:rPr>
+      </w:pPr>
+      <w:r>
+        <w:rPr>
+          <w:sz w:val="16"/>
+        </w:rPr>
+        <w:t>Enter a starting value.</w:t>
+      </w:r>
+    </w:p>
+    <w:p>
+      <w:pPr>
+        <w:pStyle w:val="Code"/>
+        <w:rPr>
+          <w:sz w:val="16"/>
+        </w:rPr>
+      </w:pPr>
+      <w:r>
+        <w:rPr>
+          <w:sz w:val="16"/>
+        </w:rPr>
+        <w:t>To end the program, enter 0.</w:t>
+      </w:r>
+    </w:p>
+    <w:p>
+      <w:pPr>
+        <w:pStyle w:val="Code"/>
+        <w:rPr>
+          <w:sz w:val="16"/>
+        </w:rPr>
+      </w:pPr>
+      <w:r>
+        <w:rPr>
+          <w:sz w:val="16"/>
+        </w:rPr>
+        <w:t>&gt; -5</w:t>
+      </w:r>
+    </w:p>
+    <w:p>
+      <w:pPr>
+        <w:pStyle w:val="Code"/>
+        <w:rPr>
+          <w:sz w:val="16"/>
+        </w:rPr>
+      </w:pPr>
+      <w:r>
+        <w:rPr>
+          <w:sz w:val="16"/>
+        </w:rPr>
+        <w:t xml:space="preserve">Exception in thread "main" </w:t>
+      </w:r>
+      <w:proofErr w:type="spellStart"/>
+      <w:r>
+        <w:rPr>
+          <w:sz w:val="16"/>
+        </w:rPr>
+        <w:t>java.lang.</w:t>
+      </w:r>
+      <w:bookmarkStart w:id="3" w:name="_Hlk482890686"/>
+      <w:r>
+        <w:rPr>
+          <w:sz w:val="16"/>
+        </w:rPr>
+        <w:t>IllegalArgumentException</w:t>
+      </w:r>
+      <w:bookmarkEnd w:id="3"/>
+      <w:proofErr w:type="spellEnd"/>
+      <w:r>
+        <w:rPr>
+          <w:sz w:val="16"/>
+        </w:rPr>
+        <w:t>: Starting value must be positive.</w:t>
+      </w:r>
+    </w:p>
+    <w:p>
+      <w:pPr>
+        <w:pStyle w:val="Code"/>
+        <w:rPr>
+          <w:sz w:val="16"/>
+        </w:rPr>
+      </w:pPr>
+      <w:r>
+        <w:rPr>
+          <w:sz w:val="16"/>
+        </w:rPr>
+        <w:tab/>
+        <w:t>at MathSequences.</w:t>
+      </w:r>
+      <w:bookmarkStart w:id="4" w:name="_Hlk482890702"/>
+      <w:r>
+        <w:rPr>
+          <w:sz w:val="16"/>
+        </w:rPr>
+        <w:t>print3NSequence</w:t>
+      </w:r>
+      <w:bookmarkEnd w:id="4"/>
+      <w:r>
+        <w:rPr>
+          <w:sz w:val="16"/>
+        </w:rPr>
+        <w:t>(MathSequences.java:58)</w:t>
+      </w:r>
+    </w:p>
+    <w:p>
+      <w:pPr>
+        <w:pStyle w:val="Code"/>
+        <w:rPr>
+          <w:sz w:val="16"/>
+        </w:rPr>
+      </w:pPr>
+      <w:r>
+        <w:rPr>
+          <w:sz w:val="16"/>
+        </w:rPr>
+        <w:tab/>
+        <w:t xml:space="preserve">at </w:t>
+      </w:r>
+      <w:proofErr w:type="spellStart"/>
+      <w:r>
+        <w:rPr>
+          <w:sz w:val="16"/>
+        </w:rPr>
+        <w:t>MathSequences.main</w:t>
+      </w:r>
+      <w:proofErr w:type="spellEnd"/>
+      <w:r>
+        <w:rPr>
+          <w:sz w:val="16"/>
+        </w:rPr>
+        <w:t>(MathSequences.java:45)</w:t>
+      </w:r>
+    </w:p>
+    <w:p>
+      <w:pPr>
+        <w:pStyle w:val="Code"/>
+        <w:rPr>
+          <w:sz w:val="16"/>
+        </w:rPr>
+      </w:pPr>
+      <w:r>
+        <w:rPr>
+          <w:sz w:val="16"/>
+        </w:rPr>
+        <w:t>C:\Users\tyblu\AppData\Local\NetBeans\Cache\8.2\executor-snippets\run.xml:53: Java returned: 1</w:t>
+      </w:r>
+    </w:p>
+    <w:p>
+      <w:pPr>
         <w:pStyle w:val="Heading1"/>
         <w:numPr>
           <w:ilvl w:val="0"/>
@@ -1447,8 +1657,6 @@
       <w:r>
         <w:t>.</w:t>
       </w:r>
-      <w:bookmarkStart w:id="2" w:name="_GoBack"/>
-      <w:bookmarkEnd w:id="2"/>
     </w:p>
     <w:sectPr>
       <w:footerReference w:type="default" r:id="rId9"/>
@@ -2229,7 +2437,6 @@
   <w:style w:type="character" w:default="1" w:styleId="DefaultParagraphFont">
     <w:name w:val="Default Paragraph Font"/>
     <w:uiPriority w:val="1"/>
-    <w:semiHidden/>
     <w:unhideWhenUsed/>
   </w:style>
   <w:style w:type="table" w:default="1" w:styleId="TableNormal">
@@ -2996,7 +3203,7 @@
 </file>
 
 <file path=customXml/itemProps2.xml><?xml version="1.0" encoding="utf-8"?>
-<ds:datastoreItem xmlns:ds="http://schemas.openxmlformats.org/officeDocument/2006/customXml" ds:itemID="{51BC6A79-3E95-4774-B7C5-B9AF3F1C660D}">
+<ds:datastoreItem xmlns:ds="http://schemas.openxmlformats.org/officeDocument/2006/customXml" ds:itemID="{46911BFB-387A-4360-9CF4-DFF2FE0FFAB4}">
   <ds:schemaRefs>
     <ds:schemaRef ds:uri="http://schemas.openxmlformats.org/officeDocument/2006/bibliography"/>
   </ds:schemaRefs>

</xml_diff>